<commit_message>
adding a third-party api in the form of a translator
</commit_message>
<xml_diff>
--- a/docs/Poyasnitelnaya_zapiska_exam_preparation.docx
+++ b/docs/Poyasnitelnaya_zapiska_exam_preparation.docx
@@ -416,9 +416,158 @@
           <w:rFonts w:ascii="Times New Roman" w:hAnsi="Times New Roman" w:cs="Times New Roman"/>
           <w:sz w:val="28"/>
           <w:szCs w:val="28"/>
+        </w:rPr>
+        <w:t xml:space="preserve">: 15-18 </w:t>
+      </w:r>
+      <w:r>
+        <w:rPr>
+          <w:rFonts w:ascii="Times New Roman" w:hAnsi="Times New Roman" w:cs="Times New Roman"/>
+          <w:sz w:val="28"/>
+          <w:szCs w:val="28"/>
+        </w:rPr>
+        <w:t>апреля</w:t>
+      </w:r>
+      <w:r>
+        <w:rPr>
+          <w:rFonts w:ascii="Times New Roman" w:hAnsi="Times New Roman" w:cs="Times New Roman"/>
+          <w:sz w:val="28"/>
+          <w:szCs w:val="28"/>
+        </w:rPr>
+        <w:t>;</w:t>
+      </w:r>
+    </w:p>
+    <w:p>
+      <w:pPr>
+        <w:rPr>
+          <w:rFonts w:ascii="Times New Roman" w:hAnsi="Times New Roman" w:cs="Times New Roman"/>
+          <w:sz w:val="28"/>
+          <w:szCs w:val="28"/>
+        </w:rPr>
+      </w:pPr>
+      <w:r>
+        <w:rPr>
+          <w:rFonts w:ascii="Times New Roman" w:hAnsi="Times New Roman" w:cs="Times New Roman"/>
+          <w:sz w:val="28"/>
+          <w:szCs w:val="28"/>
+        </w:rPr>
+        <w:t>Создание заданий</w:t>
+      </w:r>
+      <w:r>
+        <w:rPr>
+          <w:rFonts w:ascii="Times New Roman" w:hAnsi="Times New Roman" w:cs="Times New Roman"/>
+          <w:sz w:val="28"/>
+          <w:szCs w:val="28"/>
+        </w:rPr>
+        <w:t>: 18-20</w:t>
+      </w:r>
+      <w:r>
+        <w:rPr>
+          <w:rFonts w:ascii="Times New Roman" w:hAnsi="Times New Roman" w:cs="Times New Roman"/>
+          <w:sz w:val="28"/>
+          <w:szCs w:val="28"/>
+        </w:rPr>
+        <w:t xml:space="preserve"> апреля</w:t>
+      </w:r>
+      <w:r>
+        <w:rPr>
+          <w:rFonts w:ascii="Times New Roman" w:hAnsi="Times New Roman" w:cs="Times New Roman"/>
+          <w:sz w:val="28"/>
+          <w:szCs w:val="28"/>
+        </w:rPr>
+        <w:t>;</w:t>
+      </w:r>
+    </w:p>
+    <w:p>
+      <w:pPr>
+        <w:rPr>
+          <w:rFonts w:ascii="Times New Roman" w:hAnsi="Times New Roman" w:cs="Times New Roman"/>
+          <w:sz w:val="28"/>
+          <w:szCs w:val="28"/>
+        </w:rPr>
+      </w:pPr>
+      <w:r>
+        <w:rPr>
+          <w:rFonts w:ascii="Times New Roman" w:hAnsi="Times New Roman" w:cs="Times New Roman"/>
+          <w:sz w:val="28"/>
+          <w:szCs w:val="28"/>
+        </w:rPr>
+        <w:t>Подготовка к защите проекта</w:t>
+      </w:r>
+      <w:r>
+        <w:rPr>
+          <w:rFonts w:ascii="Times New Roman" w:hAnsi="Times New Roman" w:cs="Times New Roman"/>
+          <w:sz w:val="28"/>
+          <w:szCs w:val="28"/>
+        </w:rPr>
+        <w:t>, устранение багов и недочётов в игре</w:t>
+      </w:r>
+      <w:r>
+        <w:rPr>
+          <w:rFonts w:ascii="Times New Roman" w:hAnsi="Times New Roman" w:cs="Times New Roman"/>
+          <w:sz w:val="28"/>
+          <w:szCs w:val="28"/>
+        </w:rPr>
+        <w:t xml:space="preserve">: </w:t>
+      </w:r>
+      <w:r>
+        <w:rPr>
+          <w:rFonts w:ascii="Times New Roman" w:hAnsi="Times New Roman" w:cs="Times New Roman"/>
+          <w:sz w:val="28"/>
+          <w:szCs w:val="28"/>
+        </w:rPr>
+        <w:t>20-24 апреля</w:t>
+      </w:r>
+      <w:r>
+        <w:rPr>
+          <w:rFonts w:ascii="Times New Roman" w:hAnsi="Times New Roman" w:cs="Times New Roman"/>
+          <w:sz w:val="28"/>
+          <w:szCs w:val="28"/>
+        </w:rPr>
+        <w:t>;</w:t>
+      </w:r>
+    </w:p>
+    <w:p>
+      <w:pPr>
+        <w:rPr>
+          <w:rFonts w:ascii="Times New Roman" w:hAnsi="Times New Roman" w:cs="Times New Roman"/>
+          <w:sz w:val="28"/>
+          <w:szCs w:val="28"/>
           <w:lang w:val="en-US"/>
         </w:rPr>
-        <w:t xml:space="preserve">: 15-18 </w:t>
+      </w:pPr>
+      <w:r>
+        <w:rPr>
+          <w:rFonts w:ascii="Times New Roman" w:hAnsi="Times New Roman" w:cs="Times New Roman"/>
+          <w:sz w:val="28"/>
+          <w:szCs w:val="28"/>
+        </w:rPr>
+        <w:t>Защита проекта</w:t>
+      </w:r>
+      <w:r>
+        <w:rPr>
+          <w:rFonts w:ascii="Times New Roman" w:hAnsi="Times New Roman" w:cs="Times New Roman"/>
+          <w:sz w:val="28"/>
+          <w:szCs w:val="28"/>
+        </w:rPr>
+        <w:t xml:space="preserve">: </w:t>
+      </w:r>
+      <w:r>
+        <w:rPr>
+          <w:rFonts w:ascii="Times New Roman" w:hAnsi="Times New Roman" w:cs="Times New Roman"/>
+          <w:sz w:val="28"/>
+          <w:szCs w:val="28"/>
+          <w:lang w:val="en-US"/>
+        </w:rPr>
+        <w:t>24</w:t>
+      </w:r>
+      <w:r>
+        <w:rPr>
+          <w:rFonts w:ascii="Times New Roman" w:hAnsi="Times New Roman" w:cs="Times New Roman"/>
+          <w:sz w:val="28"/>
+          <w:szCs w:val="28"/>
+          <w:lang w:val="en-US"/>
+        </w:rPr>
+        <w:t xml:space="preserve"> </w:t>
       </w:r>
       <w:r>
         <w:rPr>
@@ -434,259 +583,13 @@
           <w:sz w:val="28"/>
           <w:szCs w:val="28"/>
         </w:rPr>
-        <w:t>;</w:t>
-      </w:r>
-    </w:p>
-    <w:p>
-      <w:pPr>
-        <w:rPr>
-          <w:rFonts w:ascii="Times New Roman" w:hAnsi="Times New Roman" w:cs="Times New Roman"/>
-          <w:sz w:val="28"/>
-          <w:szCs w:val="28"/>
-        </w:rPr>
-      </w:pPr>
-      <w:r>
-        <w:rPr>
-          <w:rFonts w:ascii="Times New Roman" w:hAnsi="Times New Roman" w:cs="Times New Roman"/>
-          <w:sz w:val="28"/>
-          <w:szCs w:val="28"/>
-        </w:rPr>
-        <w:t>Создание заданий</w:t>
-      </w:r>
-      <w:r>
-        <w:rPr>
-          <w:rFonts w:ascii="Times New Roman" w:hAnsi="Times New Roman" w:cs="Times New Roman"/>
-          <w:sz w:val="28"/>
-          <w:szCs w:val="28"/>
-          <w:lang w:val="en-US"/>
-        </w:rPr>
-        <w:t>: 18-20</w:t>
-      </w:r>
-      <w:r>
-        <w:rPr>
-          <w:rFonts w:ascii="Times New Roman" w:hAnsi="Times New Roman" w:cs="Times New Roman"/>
-          <w:sz w:val="28"/>
-          <w:szCs w:val="28"/>
-        </w:rPr>
-        <w:t xml:space="preserve"> апреля</w:t>
-      </w:r>
-      <w:r>
-        <w:rPr>
-          <w:rFonts w:ascii="Times New Roman" w:hAnsi="Times New Roman" w:cs="Times New Roman"/>
-          <w:sz w:val="28"/>
-          <w:szCs w:val="28"/>
-        </w:rPr>
-        <w:t>;</w:t>
-      </w:r>
-    </w:p>
-    <w:p>
-      <w:pPr>
-        <w:rPr>
-          <w:rFonts w:ascii="Times New Roman" w:hAnsi="Times New Roman" w:cs="Times New Roman"/>
-          <w:sz w:val="28"/>
-          <w:szCs w:val="28"/>
-        </w:rPr>
-      </w:pPr>
-      <w:r>
-        <w:rPr>
-          <w:rFonts w:ascii="Times New Roman" w:hAnsi="Times New Roman" w:cs="Times New Roman"/>
-          <w:sz w:val="28"/>
-          <w:szCs w:val="28"/>
-        </w:rPr>
-        <w:t>Подготовка к защите проекта</w:t>
-      </w:r>
-      <w:r>
-        <w:rPr>
-          <w:rFonts w:ascii="Times New Roman" w:hAnsi="Times New Roman" w:cs="Times New Roman"/>
-          <w:sz w:val="28"/>
-          <w:szCs w:val="28"/>
-        </w:rPr>
-        <w:t>, устранение багов и недочётов в игре</w:t>
-      </w:r>
-      <w:r>
-        <w:rPr>
-          <w:rFonts w:ascii="Times New Roman" w:hAnsi="Times New Roman" w:cs="Times New Roman"/>
-          <w:sz w:val="28"/>
-          <w:szCs w:val="28"/>
-        </w:rPr>
-        <w:t xml:space="preserve">: </w:t>
-      </w:r>
-      <w:r>
-        <w:rPr>
-          <w:rFonts w:ascii="Times New Roman" w:hAnsi="Times New Roman" w:cs="Times New Roman"/>
-          <w:sz w:val="28"/>
-          <w:szCs w:val="28"/>
-        </w:rPr>
-        <w:t>20-24 апреля</w:t>
-      </w:r>
-      <w:r>
-        <w:rPr>
-          <w:rFonts w:ascii="Times New Roman" w:hAnsi="Times New Roman" w:cs="Times New Roman"/>
-          <w:sz w:val="28"/>
-          <w:szCs w:val="28"/>
-        </w:rPr>
-        <w:t>;</w:t>
-      </w:r>
-    </w:p>
-    <w:p>
-      <w:pPr>
-        <w:rPr>
-          <w:rFonts w:ascii="Times New Roman" w:hAnsi="Times New Roman" w:cs="Times New Roman"/>
-          <w:sz w:val="28"/>
-          <w:szCs w:val="28"/>
-          <w:lang w:val="en-US"/>
-        </w:rPr>
-      </w:pPr>
-      <w:r>
-        <w:rPr>
-          <w:rFonts w:ascii="Times New Roman" w:hAnsi="Times New Roman" w:cs="Times New Roman"/>
-          <w:sz w:val="28"/>
-          <w:szCs w:val="28"/>
-        </w:rPr>
-        <w:t>Защита проекта</w:t>
-      </w:r>
-      <w:r>
-        <w:rPr>
-          <w:rFonts w:ascii="Times New Roman" w:hAnsi="Times New Roman" w:cs="Times New Roman"/>
-          <w:sz w:val="28"/>
-          <w:szCs w:val="28"/>
-        </w:rPr>
-        <w:t xml:space="preserve">: </w:t>
-      </w:r>
-      <w:r>
-        <w:rPr>
-          <w:rFonts w:ascii="Times New Roman" w:hAnsi="Times New Roman" w:cs="Times New Roman"/>
-          <w:sz w:val="28"/>
-          <w:szCs w:val="28"/>
-          <w:lang w:val="en-US"/>
-        </w:rPr>
-        <w:t>24</w:t>
-      </w:r>
-      <w:r>
-        <w:rPr>
-          <w:rFonts w:ascii="Times New Roman" w:hAnsi="Times New Roman" w:cs="Times New Roman"/>
-          <w:sz w:val="28"/>
-          <w:szCs w:val="28"/>
-          <w:lang w:val="en-US"/>
-        </w:rPr>
-        <w:t xml:space="preserve"> </w:t>
-      </w:r>
-      <w:r>
-        <w:rPr>
-          <w:rFonts w:ascii="Times New Roman" w:hAnsi="Times New Roman" w:cs="Times New Roman"/>
-          <w:sz w:val="28"/>
-          <w:szCs w:val="28"/>
-        </w:rPr>
-        <w:t>апреля</w:t>
-      </w:r>
-      <w:r>
-        <w:rPr>
-          <w:rFonts w:ascii="Times New Roman" w:hAnsi="Times New Roman" w:cs="Times New Roman"/>
-          <w:sz w:val="28"/>
-          <w:szCs w:val="28"/>
-        </w:rPr>
         <w:t>.</w:t>
-      </w:r>
-    </w:p>
-    <w:p>
-      <w:pPr>
-        <w:rPr>
-          <w:rFonts w:ascii="Times New Roman" w:hAnsi="Times New Roman" w:cs="Times New Roman"/>
-          <w:sz w:val="28"/>
-          <w:szCs w:val="28"/>
-          <w:lang w:val="en-US"/>
-        </w:rPr>
-      </w:pPr>
-    </w:p>
-    <w:p>
-      <w:pPr>
-        <w:rPr>
-          <w:rFonts w:ascii="Times New Roman" w:hAnsi="Times New Roman" w:cs="Times New Roman"/>
-          <w:sz w:val="28"/>
-          <w:szCs w:val="28"/>
-        </w:rPr>
-      </w:pPr>
-      <w:r>
-        <w:rPr>
-          <w:rFonts w:ascii="Times New Roman" w:hAnsi="Times New Roman" w:cs="Times New Roman"/>
-          <w:sz w:val="28"/>
-          <w:szCs w:val="28"/>
-        </w:rPr>
-        <w:t xml:space="preserve">Версия </w:t>
-      </w:r>
-      <w:r>
-        <w:rPr>
-          <w:rFonts w:ascii="Times New Roman" w:hAnsi="Times New Roman" w:cs="Times New Roman"/>
-          <w:sz w:val="28"/>
-          <w:szCs w:val="28"/>
-          <w:lang w:val="en-US"/>
-        </w:rPr>
-        <w:t>python</w:t>
-      </w:r>
-      <w:r>
-        <w:rPr>
-          <w:rFonts w:ascii="Times New Roman" w:hAnsi="Times New Roman" w:cs="Times New Roman"/>
-          <w:sz w:val="28"/>
-          <w:szCs w:val="28"/>
-        </w:rPr>
-        <w:t xml:space="preserve">: </w:t>
-      </w:r>
-      <w:r>
-        <w:rPr>
-          <w:rFonts w:ascii="Times New Roman" w:hAnsi="Times New Roman" w:cs="Times New Roman"/>
-          <w:sz w:val="28"/>
-          <w:szCs w:val="28"/>
-        </w:rPr>
-        <w:t>3.8</w:t>
-      </w:r>
-    </w:p>
-    <w:p>
-      <w:pPr>
-        <w:rPr>
-          <w:rFonts w:ascii="Times New Roman" w:hAnsi="Times New Roman" w:cs="Times New Roman"/>
-          <w:sz w:val="28"/>
-          <w:szCs w:val="28"/>
-        </w:rPr>
-      </w:pPr>
-    </w:p>
-    <w:p>
-      <w:pPr>
-        <w:rPr>
-          <w:rFonts w:ascii="Times New Roman" w:hAnsi="Times New Roman" w:cs="Times New Roman"/>
-          <w:sz w:val="28"/>
-          <w:szCs w:val="28"/>
-        </w:rPr>
-      </w:pPr>
-      <w:r>
-        <w:rPr>
-          <w:rFonts w:ascii="Times New Roman" w:hAnsi="Times New Roman" w:cs="Times New Roman"/>
-          <w:sz w:val="28"/>
-          <w:szCs w:val="28"/>
-        </w:rPr>
-        <w:t>Использов</w:t>
       </w:r>
       <w:bookmarkStart w:id="0" w:name="_GoBack"/>
       <w:bookmarkEnd w:id="0"/>
-      <w:r>
-        <w:rPr>
-          <w:rFonts w:ascii="Times New Roman" w:hAnsi="Times New Roman" w:cs="Times New Roman"/>
-          <w:sz w:val="28"/>
-          <w:szCs w:val="28"/>
-        </w:rPr>
-        <w:t>ались следующие библиотеки</w:t>
-      </w:r>
-      <w:r>
-        <w:rPr>
-          <w:rFonts w:ascii="Times New Roman" w:hAnsi="Times New Roman" w:cs="Times New Roman"/>
-          <w:sz w:val="28"/>
-          <w:szCs w:val="28"/>
-        </w:rPr>
-        <w:t>:</w:t>
-      </w:r>
-    </w:p>
-    <w:p>
-      <w:pPr>
-        <w:ind w:firstLine="708"/>
+    </w:p>
+    <w:p>
+      <w:pPr>
         <w:rPr>
           <w:rFonts w:ascii="Times New Roman" w:hAnsi="Times New Roman" w:cs="Times New Roman"/>
           <w:sz w:val="20"/>
@@ -694,204 +597,6 @@
           <w:lang w:val="en-US"/>
         </w:rPr>
       </w:pPr>
-      <w:r>
-        <w:rPr>
-          <w:rFonts w:ascii="Times New Roman" w:hAnsi="Times New Roman" w:cs="Times New Roman"/>
-          <w:sz w:val="20"/>
-          <w:szCs w:val="28"/>
-          <w:lang w:val="en-US"/>
-        </w:rPr>
-        <w:t>Logging</w:t>
-      </w:r>
-    </w:p>
-    <w:p>
-      <w:pPr>
-        <w:ind w:firstLine="708"/>
-        <w:rPr>
-          <w:rFonts w:ascii="Times New Roman" w:hAnsi="Times New Roman" w:cs="Times New Roman"/>
-          <w:sz w:val="20"/>
-          <w:szCs w:val="28"/>
-          <w:lang w:val="en-US"/>
-        </w:rPr>
-      </w:pPr>
-      <w:r>
-        <w:rPr>
-          <w:rFonts w:ascii="Times New Roman" w:hAnsi="Times New Roman" w:cs="Times New Roman"/>
-          <w:sz w:val="20"/>
-          <w:szCs w:val="28"/>
-          <w:lang w:val="en-US"/>
-        </w:rPr>
-        <w:t>PIL</w:t>
-      </w:r>
-    </w:p>
-    <w:p>
-      <w:pPr>
-        <w:ind w:firstLine="708"/>
-        <w:rPr>
-          <w:rFonts w:ascii="Times New Roman" w:hAnsi="Times New Roman" w:cs="Times New Roman"/>
-          <w:sz w:val="20"/>
-          <w:szCs w:val="28"/>
-          <w:lang w:val="en-US"/>
-        </w:rPr>
-      </w:pPr>
-      <w:r>
-        <w:rPr>
-          <w:rFonts w:ascii="Times New Roman" w:hAnsi="Times New Roman" w:cs="Times New Roman"/>
-          <w:sz w:val="20"/>
-          <w:szCs w:val="28"/>
-          <w:lang w:val="en-US"/>
-        </w:rPr>
-        <w:t>telegram.ext</w:t>
-      </w:r>
-    </w:p>
-    <w:p>
-      <w:pPr>
-        <w:ind w:firstLine="708"/>
-        <w:rPr>
-          <w:rFonts w:ascii="Times New Roman" w:hAnsi="Times New Roman" w:cs="Times New Roman"/>
-          <w:sz w:val="20"/>
-          <w:szCs w:val="28"/>
-          <w:lang w:val="en-US"/>
-        </w:rPr>
-      </w:pPr>
-      <w:r>
-        <w:rPr>
-          <w:rFonts w:ascii="Times New Roman" w:hAnsi="Times New Roman" w:cs="Times New Roman"/>
-          <w:sz w:val="20"/>
-          <w:szCs w:val="28"/>
-          <w:lang w:val="en-US"/>
-        </w:rPr>
-        <w:t>telegram</w:t>
-      </w:r>
-    </w:p>
-    <w:p>
-      <w:pPr>
-        <w:ind w:firstLine="708"/>
-        <w:rPr>
-          <w:rFonts w:ascii="Times New Roman" w:hAnsi="Times New Roman" w:cs="Times New Roman"/>
-          <w:sz w:val="20"/>
-          <w:szCs w:val="28"/>
-          <w:lang w:val="en-US"/>
-        </w:rPr>
-      </w:pPr>
-      <w:r>
-        <w:rPr>
-          <w:rFonts w:ascii="Times New Roman" w:hAnsi="Times New Roman" w:cs="Times New Roman"/>
-          <w:sz w:val="20"/>
-          <w:szCs w:val="28"/>
-          <w:lang w:val="en-US"/>
-        </w:rPr>
-        <w:t>sqlite3</w:t>
-      </w:r>
-    </w:p>
-    <w:p>
-      <w:pPr>
-        <w:ind w:firstLine="708"/>
-        <w:rPr>
-          <w:rFonts w:ascii="Times New Roman" w:hAnsi="Times New Roman" w:cs="Times New Roman"/>
-          <w:sz w:val="20"/>
-          <w:szCs w:val="28"/>
-          <w:lang w:val="en-US"/>
-        </w:rPr>
-      </w:pPr>
-      <w:r>
-        <w:rPr>
-          <w:rFonts w:ascii="Times New Roman" w:hAnsi="Times New Roman" w:cs="Times New Roman"/>
-          <w:sz w:val="20"/>
-          <w:szCs w:val="28"/>
-          <w:lang w:val="en-US"/>
-        </w:rPr>
-        <w:t>telegram</w:t>
-      </w:r>
-    </w:p>
-    <w:p>
-      <w:pPr>
-        <w:ind w:firstLine="708"/>
-        <w:rPr>
-          <w:rFonts w:ascii="Times New Roman" w:hAnsi="Times New Roman" w:cs="Times New Roman"/>
-          <w:sz w:val="20"/>
-          <w:szCs w:val="28"/>
-          <w:lang w:val="en-US"/>
-        </w:rPr>
-      </w:pPr>
-      <w:r>
-        <w:rPr>
-          <w:rFonts w:ascii="Times New Roman" w:hAnsi="Times New Roman" w:cs="Times New Roman"/>
-          <w:sz w:val="20"/>
-          <w:szCs w:val="28"/>
-          <w:lang w:val="en-US"/>
-        </w:rPr>
-        <w:t>teleb</w:t>
-      </w:r>
-      <w:r>
-        <w:rPr>
-          <w:rFonts w:ascii="Times New Roman" w:hAnsi="Times New Roman" w:cs="Times New Roman"/>
-          <w:sz w:val="20"/>
-          <w:szCs w:val="28"/>
-          <w:lang w:val="en-US"/>
-        </w:rPr>
-        <w:t>ot</w:t>
-      </w:r>
-    </w:p>
-    <w:p>
-      <w:pPr>
-        <w:ind w:firstLine="708"/>
-        <w:rPr>
-          <w:rFonts w:ascii="Times New Roman" w:hAnsi="Times New Roman" w:cs="Times New Roman"/>
-          <w:sz w:val="20"/>
-          <w:szCs w:val="28"/>
-          <w:lang w:val="en-US"/>
-        </w:rPr>
-      </w:pPr>
-      <w:r>
-        <w:rPr>
-          <w:rFonts w:ascii="Times New Roman" w:hAnsi="Times New Roman" w:cs="Times New Roman"/>
-          <w:sz w:val="20"/>
-          <w:szCs w:val="28"/>
-          <w:lang w:val="en-US"/>
-        </w:rPr>
-        <w:t>requests</w:t>
-      </w:r>
-    </w:p>
-    <w:p>
-      <w:pPr>
-        <w:ind w:firstLine="708"/>
-        <w:rPr>
-          <w:rFonts w:ascii="Times New Roman" w:hAnsi="Times New Roman" w:cs="Times New Roman"/>
-          <w:sz w:val="20"/>
-          <w:szCs w:val="28"/>
-          <w:lang w:val="en-US"/>
-        </w:rPr>
-      </w:pPr>
-      <w:r>
-        <w:rPr>
-          <w:rFonts w:ascii="Times New Roman" w:hAnsi="Times New Roman" w:cs="Times New Roman"/>
-          <w:sz w:val="20"/>
-          <w:szCs w:val="28"/>
-          <w:lang w:val="en-US"/>
-        </w:rPr>
-        <w:t xml:space="preserve"> io</w:t>
-      </w:r>
-    </w:p>
-    <w:p>
-      <w:pPr>
-        <w:ind w:firstLine="708"/>
-        <w:rPr>
-          <w:rFonts w:ascii="Times New Roman" w:hAnsi="Times New Roman" w:cs="Times New Roman"/>
-          <w:sz w:val="20"/>
-          <w:szCs w:val="28"/>
-          <w:lang w:val="en-US"/>
-        </w:rPr>
-      </w:pPr>
-      <w:r>
-        <w:rPr>
-          <w:rFonts w:ascii="Times New Roman" w:hAnsi="Times New Roman" w:cs="Times New Roman"/>
-          <w:sz w:val="20"/>
-          <w:szCs w:val="28"/>
-          <w:lang w:val="en-US"/>
-        </w:rPr>
-        <w:t>datetime</w:t>
-      </w:r>
     </w:p>
     <w:sectPr>
       <w:pgSz w:w="11906" w:h="16838"/>
@@ -1373,6 +1078,7 @@
   <w:style w:type="character" w:default="1" w:styleId="a0">
     <w:name w:val="Default Paragraph Font"/>
     <w:uiPriority w:val="1"/>
+    <w:semiHidden/>
     <w:unhideWhenUsed/>
   </w:style>
   <w:style w:type="table" w:default="1" w:styleId="a1">

</xml_diff>